<commit_message>
Compact some more arrow functions and update CV
</commit_message>
<xml_diff>
--- a/files/Jose Mari A. Diago.docx
+++ b/files/Jose Mari A. Diago.docx
@@ -18,7 +18,7 @@
         <w:spacing w:after="0" w:before="0" w:line="240" w:lineRule="auto"/>
         <w:ind w:left="0" w:right="0" w:firstLine="0"/>
         <w:contextualSpacing w:val="0"/>
-        <w:jc w:val="right"/>
+        <w:jc w:val="center"/>
         <w:rPr>
           <w:rFonts w:ascii="Calibri" w:cs="Calibri" w:eastAsia="Calibri" w:hAnsi="Calibri"/>
           <w:b w:val="1"/>
@@ -82,7 +82,18 @@
           <w:vertAlign w:val="baseline"/>
           <w:rtl w:val="0"/>
         </w:rPr>
-        <w:t xml:space="preserve">DIAGO</w:t>
+        <w:t xml:space="preserve">DIAG</w:t>
+      </w:r>
+      <w:r>
+        <w:rPr>
+          <w:rFonts w:ascii="Calibri" w:cs="Calibri" w:eastAsia="Calibri" w:hAnsi="Calibri"/>
+          <w:b w:val="1"/>
+          <w:color w:val="c00000"/>
+          <w:sz w:val="30"/>
+          <w:szCs w:val="30"/>
+          <w:rtl w:val="0"/>
+        </w:rPr>
+        <w:t xml:space="preserve">O</w:t>
       </w:r>
       <w:r>
         <w:rPr>
@@ -138,7 +149,7 @@
               <w:spacing w:after="0" w:before="0" w:line="240" w:lineRule="auto"/>
               <w:ind w:left="0" w:right="0" w:firstLine="0"/>
               <w:contextualSpacing w:val="0"/>
-              <w:jc w:val="right"/>
+              <w:jc w:val="center"/>
               <w:rPr>
                 <w:rFonts w:ascii="Times New Roman" w:cs="Times New Roman" w:eastAsia="Times New Roman" w:hAnsi="Times New Roman"/>
                 <w:b w:val="0"/>
@@ -146,13 +157,26 @@
                 <w:smallCaps w:val="0"/>
                 <w:strike w:val="0"/>
                 <w:color w:val="f3f3f3"/>
-                <w:sz w:val="24"/>
-                <w:szCs w:val="24"/>
                 <w:u w:val="none"/>
                 <w:shd w:fill="auto" w:val="clear"/>
                 <w:vertAlign w:val="baseline"/>
               </w:rPr>
             </w:pPr>
+            <w:r>
+              <w:rPr>
+                <w:rFonts w:ascii="Calibri" w:cs="Calibri" w:eastAsia="Calibri" w:hAnsi="Calibri"/>
+                <w:b w:val="1"/>
+                <w:i w:val="0"/>
+                <w:smallCaps w:val="0"/>
+                <w:strike w:val="0"/>
+                <w:color w:val="f3f3f3"/>
+                <w:u w:val="none"/>
+                <w:shd w:fill="auto" w:val="clear"/>
+                <w:vertAlign w:val="baseline"/>
+                <w:rtl w:val="0"/>
+              </w:rPr>
+              <w:t xml:space="preserve">Bacood Sta. Mesa Manila Philippines</w:t>
+            </w:r>
             <w:r>
               <w:rPr>
                 <w:rFonts w:ascii="Calibri" w:cs="Calibri" w:eastAsia="Calibri" w:hAnsi="Calibri"/>
@@ -168,7 +192,111 @@
                 <w:vertAlign w:val="baseline"/>
                 <w:rtl w:val="0"/>
               </w:rPr>
-              <w:t xml:space="preserve">3060 Int. 14 Cordeleria St. Bacood Sta. Mesa Manila | +63915-1845196 | jomardiago@gmail.com</w:t>
+              <w:t xml:space="preserve"> | </w:t>
+            </w:r>
+            <w:r>
+              <w:rPr>
+                <w:rFonts w:ascii="Calibri" w:cs="Calibri" w:eastAsia="Calibri" w:hAnsi="Calibri"/>
+                <w:b w:val="1"/>
+                <w:i w:val="0"/>
+                <w:smallCaps w:val="0"/>
+                <w:strike w:val="0"/>
+                <w:color w:val="f3f3f3"/>
+                <w:u w:val="none"/>
+                <w:shd w:fill="auto" w:val="clear"/>
+                <w:vertAlign w:val="baseline"/>
+                <w:rtl w:val="0"/>
+              </w:rPr>
+              <w:t xml:space="preserve">+63915-1845196</w:t>
+            </w:r>
+            <w:r>
+              <w:rPr>
+                <w:rFonts w:ascii="Calibri" w:cs="Calibri" w:eastAsia="Calibri" w:hAnsi="Calibri"/>
+                <w:b w:val="1"/>
+                <w:i w:val="0"/>
+                <w:smallCaps w:val="0"/>
+                <w:strike w:val="0"/>
+                <w:color w:val="f3f3f3"/>
+                <w:sz w:val="24"/>
+                <w:szCs w:val="24"/>
+                <w:u w:val="none"/>
+                <w:shd w:fill="auto" w:val="clear"/>
+                <w:vertAlign w:val="baseline"/>
+                <w:rtl w:val="0"/>
+              </w:rPr>
+              <w:t xml:space="preserve"> |</w:t>
+            </w:r>
+            <w:r>
+              <w:rPr>
+                <w:rFonts w:ascii="Calibri" w:cs="Calibri" w:eastAsia="Calibri" w:hAnsi="Calibri"/>
+                <w:b w:val="1"/>
+                <w:i w:val="0"/>
+                <w:smallCaps w:val="0"/>
+                <w:strike w:val="0"/>
+                <w:color w:val="f3f3f3"/>
+                <w:u w:val="none"/>
+                <w:shd w:fill="auto" w:val="clear"/>
+                <w:vertAlign w:val="baseline"/>
+                <w:rtl w:val="0"/>
+              </w:rPr>
+              <w:t xml:space="preserve"> </w:t>
+            </w:r>
+            <w:r>
+              <w:rPr>
+                <w:rFonts w:ascii="Calibri" w:cs="Calibri" w:eastAsia="Calibri" w:hAnsi="Calibri"/>
+                <w:b w:val="1"/>
+                <w:i w:val="0"/>
+                <w:smallCaps w:val="0"/>
+                <w:strike w:val="0"/>
+                <w:color w:val="f3f3f3"/>
+                <w:shd w:fill="auto" w:val="clear"/>
+                <w:vertAlign w:val="baseline"/>
+                <w:rtl w:val="0"/>
+              </w:rPr>
+              <w:t xml:space="preserve">jomardiago@gmail.com</w:t>
+            </w:r>
+            <w:r>
+              <w:rPr>
+                <w:rFonts w:ascii="Calibri" w:cs="Calibri" w:eastAsia="Calibri" w:hAnsi="Calibri"/>
+                <w:b w:val="1"/>
+                <w:i w:val="0"/>
+                <w:smallCaps w:val="0"/>
+                <w:strike w:val="0"/>
+                <w:color w:val="f3f3f3"/>
+                <w:sz w:val="24"/>
+                <w:szCs w:val="24"/>
+                <w:u w:val="none"/>
+                <w:shd w:fill="auto" w:val="clear"/>
+                <w:vertAlign w:val="baseline"/>
+                <w:rtl w:val="0"/>
+              </w:rPr>
+              <w:t xml:space="preserve"> |</w:t>
+            </w:r>
+            <w:r>
+              <w:rPr>
+                <w:rFonts w:ascii="Calibri" w:cs="Calibri" w:eastAsia="Calibri" w:hAnsi="Calibri"/>
+                <w:b w:val="1"/>
+                <w:color w:val="f3f3f3"/>
+                <w:sz w:val="24"/>
+                <w:szCs w:val="24"/>
+                <w:rtl w:val="0"/>
+              </w:rPr>
+              <w:t xml:space="preserve"> </w:t>
+            </w:r>
+            <w:r>
+              <w:rPr>
+                <w:rFonts w:ascii="Calibri" w:cs="Calibri" w:eastAsia="Calibri" w:hAnsi="Calibri"/>
+                <w:b w:val="1"/>
+                <w:i w:val="0"/>
+                <w:smallCaps w:val="0"/>
+                <w:strike w:val="0"/>
+                <w:color w:val="f3f3f3"/>
+                <w:u w:val="none"/>
+                <w:shd w:fill="auto" w:val="clear"/>
+                <w:vertAlign w:val="baseline"/>
+                <w:rtl w:val="0"/>
+              </w:rPr>
+              <w:t xml:space="preserve">https://jomardiago.github.io/</w:t>
             </w:r>
             <w:r>
               <w:rPr>
@@ -179,43 +307,6 @@
         </w:tc>
       </w:tr>
     </w:tbl>
-    <w:p>
-      <w:pPr>
-        <w:keepNext w:val="0"/>
-        <w:keepLines w:val="0"/>
-        <w:widowControl w:val="1"/>
-        <w:pBdr>
-          <w:top w:space="0" w:sz="0" w:val="nil"/>
-          <w:left w:space="0" w:sz="0" w:val="nil"/>
-          <w:bottom w:space="0" w:sz="0" w:val="nil"/>
-          <w:right w:space="0" w:sz="0" w:val="nil"/>
-          <w:between w:space="0" w:sz="0" w:val="nil"/>
-        </w:pBdr>
-        <w:shd w:fill="auto" w:val="clear"/>
-        <w:spacing w:after="0" w:before="0" w:line="240" w:lineRule="auto"/>
-        <w:ind w:left="0" w:right="0" w:firstLine="0"/>
-        <w:contextualSpacing w:val="0"/>
-        <w:jc w:val="left"/>
-        <w:rPr>
-          <w:rFonts w:ascii="Calibri" w:cs="Calibri" w:eastAsia="Calibri" w:hAnsi="Calibri"/>
-          <w:b w:val="1"/>
-          <w:i w:val="0"/>
-          <w:smallCaps w:val="0"/>
-          <w:strike w:val="0"/>
-          <w:color w:val="595959"/>
-          <w:sz w:val="22"/>
-          <w:szCs w:val="22"/>
-          <w:u w:val="none"/>
-          <w:shd w:fill="auto" w:val="clear"/>
-          <w:vertAlign w:val="baseline"/>
-        </w:rPr>
-      </w:pPr>
-      <w:r>
-        <w:rPr>
-          <w:rtl w:val="0"/>
-        </w:rPr>
-      </w:r>
-    </w:p>
     <w:p>
       <w:pPr>
         <w:keepNext w:val="0"/>

</xml_diff>